<commit_message>
er diagram, uml and architectural diagram
</commit_message>
<xml_diff>
--- a/Documentation/SRS MID.docx
+++ b/Documentation/SRS MID.docx
@@ -7760,6 +7760,9 @@
         <w:t>1</w:t>
       </w:r>
       <w:r>
+        <w:rPr>
+          <w:noProof/>
+        </w:rPr>
         <w:fldChar w:fldCharType="end"/>
       </w:r>
       <w:r>
@@ -8620,6 +8623,9 @@
         <w:t>1</w:t>
       </w:r>
       <w:r>
+        <w:rPr>
+          <w:noProof/>
+        </w:rPr>
         <w:fldChar w:fldCharType="end"/>
       </w:r>
       <w:r>
@@ -10162,6 +10168,9 @@
         <w:t>2</w:t>
       </w:r>
       <w:r>
+        <w:rPr>
+          <w:noProof/>
+        </w:rPr>
         <w:fldChar w:fldCharType="end"/>
       </w:r>
       <w:r>
@@ -10760,6 +10769,9 @@
         <w:t>3</w:t>
       </w:r>
       <w:r>
+        <w:rPr>
+          <w:noProof/>
+        </w:rPr>
         <w:fldChar w:fldCharType="end"/>
       </w:r>
       <w:r>
@@ -11041,6 +11053,9 @@
         <w:t>4</w:t>
       </w:r>
       <w:r>
+        <w:rPr>
+          <w:noProof/>
+        </w:rPr>
         <w:fldChar w:fldCharType="end"/>
       </w:r>
       <w:r>
@@ -11471,6 +11486,9 @@
         <w:t>5</w:t>
       </w:r>
       <w:r>
+        <w:rPr>
+          <w:noProof/>
+        </w:rPr>
         <w:fldChar w:fldCharType="end"/>
       </w:r>
       <w:r>
@@ -12168,6 +12186,9 @@
         <w:t>6</w:t>
       </w:r>
       <w:r>
+        <w:rPr>
+          <w:noProof/>
+        </w:rPr>
         <w:fldChar w:fldCharType="end"/>
       </w:r>
       <w:r>
@@ -12773,6 +12794,9 @@
         <w:t>7</w:t>
       </w:r>
       <w:r>
+        <w:rPr>
+          <w:noProof/>
+        </w:rPr>
         <w:fldChar w:fldCharType="end"/>
       </w:r>
       <w:r>
@@ -13234,6 +13258,9 @@
         <w:t>8</w:t>
       </w:r>
       <w:r>
+        <w:rPr>
+          <w:noProof/>
+        </w:rPr>
         <w:fldChar w:fldCharType="end"/>
       </w:r>
       <w:r>
@@ -13541,7 +13568,166 @@
         <w:t xml:space="preserve"> System.</w:t>
       </w:r>
     </w:p>
-    <w:p/>
+    <w:p>
+      <w:pPr>
+        <w:pStyle w:val="Heading2"/>
+      </w:pPr>
+      <w:r>
+        <w:t>DATABASE</w:t>
+      </w:r>
+    </w:p>
+    <w:p>
+      <w:r>
+        <w:t xml:space="preserve">We will use </w:t>
+      </w:r>
+      <w:proofErr w:type="spellStart"/>
+      <w:r>
+        <w:t>firestore</w:t>
+      </w:r>
+      <w:proofErr w:type="spellEnd"/>
+      <w:r>
+        <w:t xml:space="preserve"> </w:t>
+      </w:r>
+      <w:proofErr w:type="spellStart"/>
+      <w:r>
+        <w:t>nosql</w:t>
+      </w:r>
+      <w:proofErr w:type="spellEnd"/>
+      <w:r>
+        <w:t xml:space="preserve"> cloud database as our data storing option.</w:t>
+      </w:r>
+      <w:r>
+        <w:t xml:space="preserve"> NoSQL or the so-called Not-Only SQL database stores the unstructured data in JSON format and provides a unique data storage and access mechanism that is quite different from the tabular relations in RDBMS. These unstructured databases are widely known for their non-relational and schema less data model, improved performance and scalability factors which are always an issue with relational database systems. The NoSQL databases are basically developed to meet the requirements of the modern cloud-based decentralized apps and are a good solution as compared to the relational databases in many ways.</w:t>
+      </w:r>
+      <w:r>
+        <w:t xml:space="preserve"> </w:t>
+      </w:r>
+    </w:p>
+    <w:p>
+      <w:r>
+        <w:t>We have decided to use this for the following reasons-</w:t>
+      </w:r>
+    </w:p>
+    <w:p>
+      <w:pPr>
+        <w:pStyle w:val="Heading3"/>
+        <w:rPr>
+          <w:rFonts w:eastAsia="Times New Roman"/>
+        </w:rPr>
+      </w:pPr>
+      <w:r>
+        <w:rPr>
+          <w:rFonts w:eastAsia="Times New Roman"/>
+        </w:rPr>
+        <w:t>Continuous Availability</w:t>
+      </w:r>
+    </w:p>
+    <w:p>
+      <w:pPr>
+        <w:spacing w:before="100" w:beforeAutospacing="1" w:after="100" w:afterAutospacing="1" w:line="240" w:lineRule="auto"/>
+        <w:rPr>
+          <w:rFonts w:eastAsia="Times New Roman" w:cs="Times New Roman"/>
+          <w:szCs w:val="24"/>
+        </w:rPr>
+      </w:pPr>
+      <w:r>
+        <w:rPr>
+          <w:rFonts w:eastAsia="Times New Roman" w:cs="Times New Roman"/>
+          <w:szCs w:val="24"/>
+        </w:rPr>
+        <w:t>The various relational databases may show up modern to high availability for the data transactions while this is much better with the NoSQL databases which excellently show up continuous availability to cope up with different sorts of data transactions at any point of time and in difficult situations.</w:t>
+      </w:r>
+    </w:p>
+    <w:p>
+      <w:pPr>
+        <w:pStyle w:val="Heading3"/>
+        <w:rPr>
+          <w:rFonts w:eastAsia="Times New Roman"/>
+        </w:rPr>
+      </w:pPr>
+      <w:r>
+        <w:rPr>
+          <w:rFonts w:eastAsia="Times New Roman"/>
+        </w:rPr>
+        <w:t>Low Latency Rate</w:t>
+      </w:r>
+    </w:p>
+    <w:p>
+      <w:pPr>
+        <w:spacing w:before="100" w:beforeAutospacing="1" w:after="100" w:afterAutospacing="1" w:line="240" w:lineRule="auto"/>
+        <w:rPr>
+          <w:rFonts w:eastAsia="Times New Roman" w:cs="Times New Roman"/>
+          <w:szCs w:val="24"/>
+        </w:rPr>
+      </w:pPr>
+      <w:r>
+        <w:rPr>
+          <w:rFonts w:eastAsia="Times New Roman" w:cs="Times New Roman"/>
+          <w:szCs w:val="24"/>
+        </w:rPr>
+        <w:t>It is easy and less time consuming to derive data from the unstructured data models in the Not-Only SQL databases. Hence, response times with these databases are fast enough and can handle the most intense operations for the applications.</w:t>
+      </w:r>
+    </w:p>
+    <w:p>
+      <w:pPr>
+        <w:pStyle w:val="Heading3"/>
+        <w:rPr>
+          <w:rFonts w:eastAsia="Times New Roman"/>
+        </w:rPr>
+      </w:pPr>
+      <w:r>
+        <w:rPr>
+          <w:rFonts w:eastAsia="Times New Roman"/>
+        </w:rPr>
+        <w:t>Easy Scalability</w:t>
+      </w:r>
+    </w:p>
+    <w:p>
+      <w:pPr>
+        <w:spacing w:before="100" w:beforeAutospacing="1" w:after="100" w:afterAutospacing="1" w:line="240" w:lineRule="auto"/>
+        <w:rPr>
+          <w:rFonts w:eastAsia="Times New Roman" w:cs="Times New Roman"/>
+          <w:szCs w:val="24"/>
+        </w:rPr>
+      </w:pPr>
+      <w:r>
+        <w:rPr>
+          <w:rFonts w:eastAsia="Times New Roman" w:cs="Times New Roman"/>
+          <w:szCs w:val="24"/>
+        </w:rPr>
+        <w:t>With NoSQL, it’s easy to scale database for current and future requirements. These databases can easily handle data partitioning across multiple servers to meet the increasing data storage requirements. It’s quite affordable to scale a NoSQL database in which inexpensive hardware or servers can be utilized for the purpose as compared to the relational databases which require expensive hardware solutions to meet up the scalability issues arising out of growing needs.</w:t>
+      </w:r>
+    </w:p>
+    <w:p>
+      <w:pPr>
+        <w:pStyle w:val="Heading3"/>
+        <w:rPr>
+          <w:rFonts w:eastAsia="Times New Roman"/>
+        </w:rPr>
+      </w:pPr>
+      <w:r>
+        <w:rPr>
+          <w:rFonts w:eastAsia="Times New Roman"/>
+        </w:rPr>
+        <w:t>Ability to handle changes</w:t>
+      </w:r>
+    </w:p>
+    <w:p>
+      <w:pPr>
+        <w:spacing w:before="100" w:beforeAutospacing="1" w:after="100" w:afterAutospacing="1" w:line="240" w:lineRule="auto"/>
+        <w:rPr>
+          <w:rFonts w:eastAsia="Times New Roman" w:cs="Times New Roman"/>
+          <w:szCs w:val="24"/>
+        </w:rPr>
+      </w:pPr>
+      <w:r>
+        <w:rPr>
+          <w:rFonts w:eastAsia="Times New Roman" w:cs="Times New Roman"/>
+          <w:szCs w:val="24"/>
+        </w:rPr>
+        <w:t>The schema-less structure of the NoSQL databases helps it cope up easily with the changes coming with time. There is a universal index provided for structure, values and text found in the data and hence, it’s easy for the organizations to cope with the changes immediately using this information.</w:t>
+      </w:r>
+    </w:p>
     <w:p>
       <w:pPr>
         <w:pStyle w:val="Heading2"/>
@@ -13555,6 +13741,7 @@
         <w:rPr>
           <w:rFonts w:eastAsia="Calibri Light"/>
         </w:rPr>
+        <w:lastRenderedPageBreak/>
         <w:t>ER DIAGRAM</w:t>
       </w:r>
       <w:bookmarkEnd w:id="31"/>
@@ -13570,21 +13757,49 @@
         <w:rPr>
           <w:rFonts w:eastAsia="Calibri"/>
         </w:rPr>
+        <w:t xml:space="preserve">Although we are using </w:t>
+      </w:r>
+      <w:proofErr w:type="spellStart"/>
+      <w:r>
+        <w:rPr>
+          <w:rFonts w:eastAsia="Calibri"/>
+        </w:rPr>
+        <w:t>noSql</w:t>
+      </w:r>
+      <w:proofErr w:type="spellEnd"/>
+      <w:r>
+        <w:rPr>
+          <w:rFonts w:eastAsia="Calibri"/>
+        </w:rPr>
+        <w:t xml:space="preserve"> database we still need to know the relationship between the data entities. </w:t>
+      </w:r>
+      <w:r>
+        <w:rPr>
+          <w:rFonts w:eastAsia="Calibri"/>
+        </w:rPr>
         <w:t xml:space="preserve">Figure 14 shows ER diagram of the </w:t>
       </w:r>
       <w:proofErr w:type="spellStart"/>
       <w:r>
         <w:rPr>
+          <w:rFonts w:eastAsia="Calibri" w:cs="Times New Roman"/>
+          <w:szCs w:val="24"/>
+        </w:rPr>
+        <w:t>EarnEasy</w:t>
+      </w:r>
+      <w:proofErr w:type="spellEnd"/>
+      <w:r>
+        <w:rPr>
+          <w:rFonts w:eastAsia="Calibri" w:cs="Times New Roman"/>
+          <w:szCs w:val="24"/>
+        </w:rPr>
+        <w:t>: A Mobile Crowdsourcing Application</w:t>
+      </w:r>
+      <w:r>
+        <w:rPr>
           <w:rFonts w:eastAsia="Calibri"/>
         </w:rPr>
-        <w:t>MalFinder</w:t>
-      </w:r>
-      <w:proofErr w:type="spellEnd"/>
-      <w:r>
-        <w:rPr>
-          <w:rFonts w:eastAsia="Calibri"/>
-        </w:rPr>
-        <w:t xml:space="preserve"> Cloud based Malware Detection System.</w:t>
+        <w:t xml:space="preserve"> System.</w:t>
       </w:r>
     </w:p>
     <w:p/>
@@ -13594,6 +13809,59 @@
           <w:szCs w:val="24"/>
         </w:rPr>
       </w:pPr>
+      <w:r>
+        <w:rPr>
+          <w:noProof/>
+        </w:rPr>
+        <w:drawing>
+          <wp:inline distT="0" distB="0" distL="0" distR="0" wp14:anchorId="7F7DD50C" wp14:editId="28B9DB67">
+            <wp:extent cx="5943600" cy="2468245"/>
+            <wp:effectExtent l="0" t="0" r="0" b="8255"/>
+            <wp:docPr id="11" name="Picture 11"/>
+            <wp:cNvGraphicFramePr>
+              <a:graphicFrameLocks xmlns:a="http://schemas.openxmlformats.org/drawingml/2006/main" noChangeAspect="1"/>
+            </wp:cNvGraphicFramePr>
+            <a:graphic xmlns:a="http://schemas.openxmlformats.org/drawingml/2006/main">
+              <a:graphicData uri="http://schemas.openxmlformats.org/drawingml/2006/picture">
+                <pic:pic xmlns:pic="http://schemas.openxmlformats.org/drawingml/2006/picture">
+                  <pic:nvPicPr>
+                    <pic:cNvPr id="0" name="Picture 23"/>
+                    <pic:cNvPicPr>
+                      <a:picLocks noChangeAspect="1" noChangeArrowheads="1"/>
+                    </pic:cNvPicPr>
+                  </pic:nvPicPr>
+                  <pic:blipFill>
+                    <a:blip r:embed="rId20">
+                      <a:extLst>
+                        <a:ext uri="{28A0092B-C50C-407E-A947-70E740481C1C}">
+                          <a14:useLocalDpi xmlns:a14="http://schemas.microsoft.com/office/drawing/2010/main" val="0"/>
+                        </a:ext>
+                      </a:extLst>
+                    </a:blip>
+                    <a:srcRect/>
+                    <a:stretch>
+                      <a:fillRect/>
+                    </a:stretch>
+                  </pic:blipFill>
+                  <pic:spPr bwMode="auto">
+                    <a:xfrm>
+                      <a:off x="0" y="0"/>
+                      <a:ext cx="5943600" cy="2468245"/>
+                    </a:xfrm>
+                    <a:prstGeom prst="rect">
+                      <a:avLst/>
+                    </a:prstGeom>
+                    <a:noFill/>
+                    <a:ln>
+                      <a:noFill/>
+                    </a:ln>
+                  </pic:spPr>
+                </pic:pic>
+              </a:graphicData>
+            </a:graphic>
+          </wp:inline>
+        </w:drawing>
+      </w:r>
     </w:p>
     <w:p>
       <w:pPr>
@@ -13625,54 +13893,36 @@
     </w:p>
     <w:p>
       <w:pPr>
-        <w:pStyle w:val="Heading2"/>
+        <w:rPr>
+          <w:szCs w:val="24"/>
+        </w:rPr>
+      </w:pPr>
+    </w:p>
+    <w:p>
+      <w:r>
+        <w:rPr>
+          <w:szCs w:val="24"/>
+        </w:rPr>
+        <w:t xml:space="preserve">. </w:t>
+      </w:r>
+      <w:r>
+        <w:br w:type="page"/>
+      </w:r>
+    </w:p>
+    <w:p>
+      <w:pPr>
+        <w:pStyle w:val="Heading1"/>
         <w:rPr>
           <w:sz w:val="20"/>
           <w:szCs w:val="20"/>
         </w:rPr>
       </w:pPr>
-      <w:bookmarkStart w:id="32" w:name="_Toc64684569"/>
-      <w:r>
-        <w:rPr>
-          <w:rFonts w:eastAsia="Calibri Light"/>
-        </w:rPr>
-        <w:lastRenderedPageBreak/>
-        <w:t>SCHEMA TABLES</w:t>
-      </w:r>
-      <w:bookmarkEnd w:id="32"/>
-    </w:p>
-    <w:p>
-      <w:pPr>
-        <w:rPr>
-          <w:szCs w:val="24"/>
-        </w:rPr>
-      </w:pPr>
-    </w:p>
-    <w:p>
-      <w:r>
-        <w:rPr>
-          <w:szCs w:val="24"/>
-        </w:rPr>
-        <w:t xml:space="preserve">. </w:t>
-      </w:r>
-      <w:r>
-        <w:br w:type="page"/>
-      </w:r>
-    </w:p>
-    <w:p>
-      <w:pPr>
-        <w:pStyle w:val="Heading1"/>
-        <w:rPr>
-          <w:sz w:val="20"/>
-          <w:szCs w:val="20"/>
-        </w:rPr>
-      </w:pPr>
-      <w:bookmarkStart w:id="33" w:name="_Toc64684570"/>
+      <w:bookmarkStart w:id="32" w:name="_Toc64684570"/>
       <w:r>
         <w:lastRenderedPageBreak/>
         <w:t>CLASS BASED MODEL</w:t>
       </w:r>
-      <w:bookmarkEnd w:id="33"/>
+      <w:bookmarkEnd w:id="32"/>
     </w:p>
     <w:p>
       <w:pPr>
@@ -13937,7 +14187,7 @@
               <w:cnfStyle w:val="000000000000" w:firstRow="0" w:lastRow="0" w:firstColumn="0" w:lastColumn="0" w:oddVBand="0" w:evenVBand="0" w:oddHBand="0" w:evenHBand="0" w:firstRowFirstColumn="0" w:firstRowLastColumn="0" w:lastRowFirstColumn="0" w:lastRowLastColumn="0"/>
             </w:pPr>
             <w:r>
-              <w:t>Admin</w:t>
+              <w:t>User (Member)</w:t>
             </w:r>
           </w:p>
         </w:tc>
@@ -13950,7 +14200,7 @@
               <w:cnfStyle w:val="000000000000" w:firstRow="0" w:lastRow="0" w:firstColumn="0" w:lastColumn="0" w:oddVBand="0" w:evenVBand="0" w:oddHBand="0" w:evenHBand="0" w:firstRowFirstColumn="0" w:firstRowLastColumn="0" w:lastRowFirstColumn="0" w:lastRowLastColumn="0"/>
             </w:pPr>
             <w:r>
-              <w:t xml:space="preserve">Authenticate, </w:t>
+              <w:t>Task, Account</w:t>
             </w:r>
           </w:p>
         </w:tc>
@@ -13965,7 +14215,7 @@
             <w:proofErr w:type="spellStart"/>
             <w:proofErr w:type="gramStart"/>
             <w:r>
-              <w:t>verifyAccount</w:t>
+              <w:t>startTask</w:t>
             </w:r>
             <w:proofErr w:type="spellEnd"/>
             <w:r>
@@ -13973,7 +14223,15 @@
             </w:r>
             <w:proofErr w:type="gramEnd"/>
             <w:r>
-              <w:t>)</w:t>
+              <w:t xml:space="preserve">), </w:t>
+            </w:r>
+            <w:proofErr w:type="spellStart"/>
+            <w:r>
+              <w:t>createAccount</w:t>
+            </w:r>
+            <w:proofErr w:type="spellEnd"/>
+            <w:r>
+              <w:t>()</w:t>
             </w:r>
           </w:p>
         </w:tc>
@@ -14005,7 +14263,7 @@
               <w:cnfStyle w:val="000000100000" w:firstRow="0" w:lastRow="0" w:firstColumn="0" w:lastColumn="0" w:oddVBand="0" w:evenVBand="0" w:oddHBand="1" w:evenHBand="0" w:firstRowFirstColumn="0" w:firstRowLastColumn="0" w:lastRowFirstColumn="0" w:lastRowLastColumn="0"/>
             </w:pPr>
             <w:r>
-              <w:t>Map</w:t>
+              <w:t>Admin</w:t>
             </w:r>
           </w:p>
         </w:tc>
@@ -14018,7 +14276,7 @@
               <w:cnfStyle w:val="000000100000" w:firstRow="0" w:lastRow="0" w:firstColumn="0" w:lastColumn="0" w:oddVBand="0" w:evenVBand="0" w:oddHBand="1" w:evenHBand="0" w:firstRowFirstColumn="0" w:firstRowLastColumn="0" w:lastRowFirstColumn="0" w:lastRowLastColumn="0"/>
             </w:pPr>
             <w:r>
-              <w:t>Location</w:t>
+              <w:t xml:space="preserve">Authenticate, </w:t>
             </w:r>
           </w:p>
         </w:tc>
@@ -14033,7 +14291,7 @@
             <w:proofErr w:type="spellStart"/>
             <w:proofErr w:type="gramStart"/>
             <w:r>
-              <w:t>showTasks</w:t>
+              <w:t>verifyAccount</w:t>
             </w:r>
             <w:proofErr w:type="spellEnd"/>
             <w:r>
@@ -14041,18 +14299,7 @@
             </w:r>
             <w:proofErr w:type="gramEnd"/>
             <w:r>
-              <w:t xml:space="preserve">), </w:t>
-            </w:r>
-            <w:proofErr w:type="spellStart"/>
-            <w:r>
-              <w:t>search</w:t>
-            </w:r>
-            <w:r>
-              <w:t>Members</w:t>
-            </w:r>
-            <w:proofErr w:type="spellEnd"/>
-            <w:r>
-              <w:t>()</w:t>
+              <w:t>)</w:t>
             </w:r>
           </w:p>
         </w:tc>
@@ -14081,7 +14328,7 @@
               <w:cnfStyle w:val="000000000000" w:firstRow="0" w:lastRow="0" w:firstColumn="0" w:lastColumn="0" w:oddVBand="0" w:evenVBand="0" w:oddHBand="0" w:evenHBand="0" w:firstRowFirstColumn="0" w:firstRowLastColumn="0" w:lastRowFirstColumn="0" w:lastRowLastColumn="0"/>
             </w:pPr>
             <w:r>
-              <w:t>Account</w:t>
+              <w:t>Map</w:t>
             </w:r>
           </w:p>
         </w:tc>
@@ -14093,13 +14340,8 @@
             <w:pPr>
               <w:cnfStyle w:val="000000000000" w:firstRow="0" w:lastRow="0" w:firstColumn="0" w:lastColumn="0" w:oddVBand="0" w:evenVBand="0" w:oddHBand="0" w:evenHBand="0" w:firstRowFirstColumn="0" w:firstRowLastColumn="0" w:lastRowFirstColumn="0" w:lastRowLastColumn="0"/>
             </w:pPr>
-            <w:proofErr w:type="spellStart"/>
-            <w:r>
-              <w:t>AccountType</w:t>
-            </w:r>
-            <w:proofErr w:type="spellEnd"/>
-            <w:r>
-              <w:t xml:space="preserve">, </w:t>
+            <w:r>
+              <w:t>Location</w:t>
             </w:r>
           </w:p>
         </w:tc>
@@ -14114,7 +14356,7 @@
             <w:proofErr w:type="spellStart"/>
             <w:proofErr w:type="gramStart"/>
             <w:r>
-              <w:t>showAccount</w:t>
+              <w:t>showTasks</w:t>
             </w:r>
             <w:proofErr w:type="spellEnd"/>
             <w:r>
@@ -14122,7 +14364,15 @@
             </w:r>
             <w:proofErr w:type="gramEnd"/>
             <w:r>
-              <w:t>)</w:t>
+              <w:t xml:space="preserve">), </w:t>
+            </w:r>
+            <w:proofErr w:type="spellStart"/>
+            <w:r>
+              <w:t>searchMembers</w:t>
+            </w:r>
+            <w:proofErr w:type="spellEnd"/>
+            <w:r>
+              <w:t>()</w:t>
             </w:r>
           </w:p>
         </w:tc>
@@ -14154,7 +14404,7 @@
               <w:cnfStyle w:val="000000100000" w:firstRow="0" w:lastRow="0" w:firstColumn="0" w:lastColumn="0" w:oddVBand="0" w:evenVBand="0" w:oddHBand="1" w:evenHBand="0" w:firstRowFirstColumn="0" w:firstRowLastColumn="0" w:lastRowFirstColumn="0" w:lastRowLastColumn="0"/>
             </w:pPr>
             <w:r>
-              <w:t>Message</w:t>
+              <w:t>Account</w:t>
             </w:r>
           </w:p>
         </w:tc>
@@ -14166,8 +14416,13 @@
             <w:pPr>
               <w:cnfStyle w:val="000000100000" w:firstRow="0" w:lastRow="0" w:firstColumn="0" w:lastColumn="0" w:oddVBand="0" w:evenVBand="0" w:oddHBand="1" w:evenHBand="0" w:firstRowFirstColumn="0" w:firstRowLastColumn="0" w:lastRowFirstColumn="0" w:lastRowLastColumn="0"/>
             </w:pPr>
-            <w:r>
-              <w:t>Message body, type</w:t>
+            <w:proofErr w:type="spellStart"/>
+            <w:r>
+              <w:t>AccountType</w:t>
+            </w:r>
+            <w:proofErr w:type="spellEnd"/>
+            <w:r>
+              <w:t xml:space="preserve">, </w:t>
             </w:r>
           </w:p>
         </w:tc>
@@ -14182,7 +14437,7 @@
             <w:proofErr w:type="spellStart"/>
             <w:proofErr w:type="gramStart"/>
             <w:r>
-              <w:t>showMessage</w:t>
+              <w:t>showAccount</w:t>
             </w:r>
             <w:proofErr w:type="spellEnd"/>
             <w:r>
@@ -14219,7 +14474,7 @@
               <w:cnfStyle w:val="000000000000" w:firstRow="0" w:lastRow="0" w:firstColumn="0" w:lastColumn="0" w:oddVBand="0" w:evenVBand="0" w:oddHBand="0" w:evenHBand="0" w:firstRowFirstColumn="0" w:firstRowLastColumn="0" w:lastRowFirstColumn="0" w:lastRowLastColumn="0"/>
             </w:pPr>
             <w:r>
-              <w:t>Task</w:t>
+              <w:t>Message</w:t>
             </w:r>
           </w:p>
         </w:tc>
@@ -14231,21 +14486,8 @@
             <w:pPr>
               <w:cnfStyle w:val="000000000000" w:firstRow="0" w:lastRow="0" w:firstColumn="0" w:lastColumn="0" w:oddVBand="0" w:evenVBand="0" w:oddHBand="0" w:evenHBand="0" w:firstRowFirstColumn="0" w:firstRowLastColumn="0" w:lastRowFirstColumn="0" w:lastRowLastColumn="0"/>
             </w:pPr>
-            <w:proofErr w:type="spellStart"/>
-            <w:r>
-              <w:t>taskType</w:t>
-            </w:r>
-            <w:proofErr w:type="spellEnd"/>
-            <w:r>
-              <w:t xml:space="preserve">, description, </w:t>
-            </w:r>
-            <w:proofErr w:type="spellStart"/>
-            <w:r>
-              <w:t>isRequired</w:t>
-            </w:r>
-            <w:proofErr w:type="spellEnd"/>
-            <w:r>
-              <w:t xml:space="preserve"> </w:t>
+            <w:r>
+              <w:t>Message body, type</w:t>
             </w:r>
           </w:p>
         </w:tc>
@@ -14260,7 +14502,7 @@
             <w:proofErr w:type="spellStart"/>
             <w:proofErr w:type="gramStart"/>
             <w:r>
-              <w:t>showTask</w:t>
+              <w:t>showMessage</w:t>
             </w:r>
             <w:proofErr w:type="spellEnd"/>
             <w:r>
@@ -14268,15 +14510,7 @@
             </w:r>
             <w:proofErr w:type="gramEnd"/>
             <w:r>
-              <w:t xml:space="preserve">), </w:t>
-            </w:r>
-            <w:proofErr w:type="spellStart"/>
-            <w:r>
-              <w:t>changeTaskType</w:t>
-            </w:r>
-            <w:proofErr w:type="spellEnd"/>
-            <w:r>
-              <w:t>()</w:t>
+              <w:t>)</w:t>
             </w:r>
           </w:p>
         </w:tc>
@@ -14308,33 +14542,33 @@
               <w:cnfStyle w:val="000000100000" w:firstRow="0" w:lastRow="0" w:firstColumn="0" w:lastColumn="0" w:oddVBand="0" w:evenVBand="0" w:oddHBand="1" w:evenHBand="0" w:firstRowFirstColumn="0" w:firstRowLastColumn="0" w:lastRowFirstColumn="0" w:lastRowLastColumn="0"/>
             </w:pPr>
             <w:r>
-              <w:t>Database</w:t>
+              <w:t>Task</w:t>
             </w:r>
           </w:p>
         </w:tc>
         <w:tc>
           <w:tcPr>
             <w:tcW w:w="2700" w:type="dxa"/>
-            <w:vAlign w:val="center"/>
           </w:tcPr>
           <w:p>
             <w:pPr>
               <w:cnfStyle w:val="000000100000" w:firstRow="0" w:lastRow="0" w:firstColumn="0" w:lastColumn="0" w:oddVBand="0" w:evenVBand="0" w:oddHBand="1" w:evenHBand="0" w:firstRowFirstColumn="0" w:firstRowLastColumn="0" w:lastRowFirstColumn="0" w:lastRowLastColumn="0"/>
             </w:pPr>
-            <w:r>
-              <w:t>Store</w:t>
-            </w:r>
-            <w:r>
-              <w:t xml:space="preserve">, </w:t>
-            </w:r>
-            <w:r>
-              <w:t>update</w:t>
-            </w:r>
-            <w:r>
-              <w:t xml:space="preserve">, </w:t>
-            </w:r>
-            <w:r>
-              <w:t>retrieve</w:t>
+            <w:proofErr w:type="spellStart"/>
+            <w:r>
+              <w:t>taskType</w:t>
+            </w:r>
+            <w:proofErr w:type="spellEnd"/>
+            <w:r>
+              <w:t xml:space="preserve">, description, </w:t>
+            </w:r>
+            <w:proofErr w:type="spellStart"/>
+            <w:r>
+              <w:t>isRequired</w:t>
+            </w:r>
+            <w:proofErr w:type="spellEnd"/>
+            <w:r>
+              <w:t xml:space="preserve"> </w:t>
             </w:r>
           </w:p>
         </w:tc>
@@ -14349,7 +14583,7 @@
             <w:proofErr w:type="spellStart"/>
             <w:proofErr w:type="gramStart"/>
             <w:r>
-              <w:t>storeData</w:t>
+              <w:t>showTask</w:t>
             </w:r>
             <w:proofErr w:type="spellEnd"/>
             <w:r>
@@ -14361,15 +14595,7 @@
             </w:r>
             <w:proofErr w:type="spellStart"/>
             <w:r>
-              <w:t>updateData</w:t>
-            </w:r>
-            <w:proofErr w:type="spellEnd"/>
-            <w:r>
-              <w:t xml:space="preserve">(), </w:t>
-            </w:r>
-            <w:proofErr w:type="spellStart"/>
-            <w:r>
-              <w:t>retriveInformation</w:t>
+              <w:t>changeTaskType</w:t>
             </w:r>
             <w:proofErr w:type="spellEnd"/>
             <w:r>
@@ -14402,6 +14628,103 @@
               <w:cnfStyle w:val="000000000000" w:firstRow="0" w:lastRow="0" w:firstColumn="0" w:lastColumn="0" w:oddVBand="0" w:evenVBand="0" w:oddHBand="0" w:evenHBand="0" w:firstRowFirstColumn="0" w:firstRowLastColumn="0" w:lastRowFirstColumn="0" w:lastRowLastColumn="0"/>
             </w:pPr>
             <w:r>
+              <w:t>Database</w:t>
+            </w:r>
+          </w:p>
+        </w:tc>
+        <w:tc>
+          <w:tcPr>
+            <w:tcW w:w="2700" w:type="dxa"/>
+            <w:vAlign w:val="center"/>
+          </w:tcPr>
+          <w:p>
+            <w:pPr>
+              <w:cnfStyle w:val="000000000000" w:firstRow="0" w:lastRow="0" w:firstColumn="0" w:lastColumn="0" w:oddVBand="0" w:evenVBand="0" w:oddHBand="0" w:evenHBand="0" w:firstRowFirstColumn="0" w:firstRowLastColumn="0" w:lastRowFirstColumn="0" w:lastRowLastColumn="0"/>
+            </w:pPr>
+            <w:r>
+              <w:t>Store</w:t>
+            </w:r>
+            <w:r>
+              <w:t xml:space="preserve">, </w:t>
+            </w:r>
+            <w:r>
+              <w:t>update</w:t>
+            </w:r>
+            <w:r>
+              <w:t xml:space="preserve">, </w:t>
+            </w:r>
+            <w:r>
+              <w:t>retrieve</w:t>
+            </w:r>
+          </w:p>
+        </w:tc>
+        <w:tc>
+          <w:tcPr>
+            <w:tcW w:w="2965" w:type="dxa"/>
+          </w:tcPr>
+          <w:p>
+            <w:pPr>
+              <w:cnfStyle w:val="000000000000" w:firstRow="0" w:lastRow="0" w:firstColumn="0" w:lastColumn="0" w:oddVBand="0" w:evenVBand="0" w:oddHBand="0" w:evenHBand="0" w:firstRowFirstColumn="0" w:firstRowLastColumn="0" w:lastRowFirstColumn="0" w:lastRowLastColumn="0"/>
+            </w:pPr>
+            <w:proofErr w:type="spellStart"/>
+            <w:proofErr w:type="gramStart"/>
+            <w:r>
+              <w:t>storeData</w:t>
+            </w:r>
+            <w:proofErr w:type="spellEnd"/>
+            <w:r>
+              <w:t>(</w:t>
+            </w:r>
+            <w:proofErr w:type="gramEnd"/>
+            <w:r>
+              <w:t xml:space="preserve">), </w:t>
+            </w:r>
+            <w:proofErr w:type="spellStart"/>
+            <w:r>
+              <w:t>updateData</w:t>
+            </w:r>
+            <w:proofErr w:type="spellEnd"/>
+            <w:r>
+              <w:t xml:space="preserve">(), </w:t>
+            </w:r>
+            <w:proofErr w:type="spellStart"/>
+            <w:r>
+              <w:t>retriveInformation</w:t>
+            </w:r>
+            <w:proofErr w:type="spellEnd"/>
+            <w:r>
+              <w:t>()</w:t>
+            </w:r>
+          </w:p>
+        </w:tc>
+      </w:tr>
+      <w:tr>
+        <w:trPr>
+          <w:cnfStyle w:val="000000100000" w:firstRow="0" w:lastRow="0" w:firstColumn="0" w:lastColumn="0" w:oddVBand="0" w:evenVBand="0" w:oddHBand="1" w:evenHBand="0" w:firstRowFirstColumn="0" w:firstRowLastColumn="0" w:lastRowFirstColumn="0" w:lastRowLastColumn="0"/>
+        </w:trPr>
+        <w:tc>
+          <w:tcPr>
+            <w:cnfStyle w:val="001000000000" w:firstRow="0" w:lastRow="0" w:firstColumn="1" w:lastColumn="0" w:oddVBand="0" w:evenVBand="0" w:oddHBand="0" w:evenHBand="0" w:firstRowFirstColumn="0" w:firstRowLastColumn="0" w:lastRowFirstColumn="0" w:lastRowLastColumn="0"/>
+            <w:tcW w:w="1345" w:type="dxa"/>
+          </w:tcPr>
+          <w:p>
+            <w:pPr>
+              <w:jc w:val="center"/>
+            </w:pPr>
+            <w:r>
+              <w:t>9</w:t>
+            </w:r>
+          </w:p>
+        </w:tc>
+        <w:tc>
+          <w:tcPr>
+            <w:tcW w:w="2340" w:type="dxa"/>
+          </w:tcPr>
+          <w:p>
+            <w:pPr>
+              <w:cnfStyle w:val="000000100000" w:firstRow="0" w:lastRow="0" w:firstColumn="0" w:lastColumn="0" w:oddVBand="0" w:evenVBand="0" w:oddHBand="1" w:evenHBand="0" w:firstRowFirstColumn="0" w:firstRowLastColumn="0" w:lastRowFirstColumn="0" w:lastRowLastColumn="0"/>
+            </w:pPr>
+            <w:r>
               <w:t>System</w:t>
             </w:r>
           </w:p>
@@ -14412,7 +14735,7 @@
           </w:tcPr>
           <w:p>
             <w:pPr>
-              <w:cnfStyle w:val="000000000000" w:firstRow="0" w:lastRow="0" w:firstColumn="0" w:lastColumn="0" w:oddVBand="0" w:evenVBand="0" w:oddHBand="0" w:evenHBand="0" w:firstRowFirstColumn="0" w:firstRowLastColumn="0" w:lastRowFirstColumn="0" w:lastRowLastColumn="0"/>
+              <w:cnfStyle w:val="000000100000" w:firstRow="0" w:lastRow="0" w:firstColumn="0" w:lastColumn="0" w:oddVBand="0" w:evenVBand="0" w:oddHBand="1" w:evenHBand="0" w:firstRowFirstColumn="0" w:firstRowLastColumn="0" w:lastRowFirstColumn="0" w:lastRowLastColumn="0"/>
             </w:pPr>
             <w:proofErr w:type="spellStart"/>
             <w:r>
@@ -14430,7 +14753,7 @@
           </w:tcPr>
           <w:p>
             <w:pPr>
-              <w:cnfStyle w:val="000000000000" w:firstRow="0" w:lastRow="0" w:firstColumn="0" w:lastColumn="0" w:oddVBand="0" w:evenVBand="0" w:oddHBand="0" w:evenHBand="0" w:firstRowFirstColumn="0" w:firstRowLastColumn="0" w:lastRowFirstColumn="0" w:lastRowLastColumn="0"/>
+              <w:cnfStyle w:val="000000100000" w:firstRow="0" w:lastRow="0" w:firstColumn="0" w:lastColumn="0" w:oddVBand="0" w:evenVBand="0" w:oddHBand="1" w:evenHBand="0" w:firstRowFirstColumn="0" w:firstRowLastColumn="0" w:lastRowFirstColumn="0" w:lastRowLastColumn="0"/>
             </w:pPr>
             <w:proofErr w:type="spellStart"/>
             <w:proofErr w:type="gramStart"/>
@@ -14468,701 +14791,23 @@
     <w:p/>
     <w:p/>
     <w:p/>
-    <w:p/>
-    <w:p/>
-    <w:tbl>
-      <w:tblPr>
-        <w:tblStyle w:val="GridTable4-Accent1"/>
-        <w:tblW w:w="0" w:type="auto"/>
-        <w:tblLook w:val="04A0" w:firstRow="1" w:lastRow="0" w:firstColumn="1" w:lastColumn="0" w:noHBand="0" w:noVBand="1"/>
-      </w:tblPr>
-      <w:tblGrid>
-        <w:gridCol w:w="1345"/>
-        <w:gridCol w:w="2340"/>
-        <w:gridCol w:w="2700"/>
-        <w:gridCol w:w="2965"/>
-      </w:tblGrid>
-      <w:tr>
-        <w:trPr>
-          <w:cnfStyle w:val="100000000000" w:firstRow="1" w:lastRow="0" w:firstColumn="0" w:lastColumn="0" w:oddVBand="0" w:evenVBand="0" w:oddHBand="0" w:evenHBand="0" w:firstRowFirstColumn="0" w:firstRowLastColumn="0" w:lastRowFirstColumn="0" w:lastRowLastColumn="0"/>
-        </w:trPr>
-        <w:tc>
-          <w:tcPr>
-            <w:cnfStyle w:val="001000000000" w:firstRow="0" w:lastRow="0" w:firstColumn="1" w:lastColumn="0" w:oddVBand="0" w:evenVBand="0" w:oddHBand="0" w:evenHBand="0" w:firstRowFirstColumn="0" w:firstRowLastColumn="0" w:lastRowFirstColumn="0" w:lastRowLastColumn="0"/>
-            <w:tcW w:w="1345" w:type="dxa"/>
-          </w:tcPr>
-          <w:p>
-            <w:r>
-              <w:t>Serial No</w:t>
-            </w:r>
-          </w:p>
-        </w:tc>
-        <w:tc>
-          <w:tcPr>
-            <w:tcW w:w="2340" w:type="dxa"/>
-          </w:tcPr>
-          <w:p>
-            <w:pPr>
-              <w:cnfStyle w:val="100000000000" w:firstRow="1" w:lastRow="0" w:firstColumn="0" w:lastColumn="0" w:oddVBand="0" w:evenVBand="0" w:oddHBand="0" w:evenHBand="0" w:firstRowFirstColumn="0" w:firstRowLastColumn="0" w:lastRowFirstColumn="0" w:lastRowLastColumn="0"/>
-            </w:pPr>
-            <w:r>
-              <w:t>Class name</w:t>
-            </w:r>
-          </w:p>
-        </w:tc>
-        <w:tc>
-          <w:tcPr>
-            <w:tcW w:w="2700" w:type="dxa"/>
-          </w:tcPr>
-          <w:p>
-            <w:pPr>
-              <w:cnfStyle w:val="100000000000" w:firstRow="1" w:lastRow="0" w:firstColumn="0" w:lastColumn="0" w:oddVBand="0" w:evenVBand="0" w:oddHBand="0" w:evenHBand="0" w:firstRowFirstColumn="0" w:firstRowLastColumn="0" w:lastRowFirstColumn="0" w:lastRowLastColumn="0"/>
-            </w:pPr>
-            <w:r>
-              <w:t xml:space="preserve">Attributes </w:t>
-            </w:r>
-          </w:p>
-        </w:tc>
-        <w:tc>
-          <w:tcPr>
-            <w:tcW w:w="2965" w:type="dxa"/>
-          </w:tcPr>
-          <w:p>
-            <w:pPr>
-              <w:cnfStyle w:val="100000000000" w:firstRow="1" w:lastRow="0" w:firstColumn="0" w:lastColumn="0" w:oddVBand="0" w:evenVBand="0" w:oddHBand="0" w:evenHBand="0" w:firstRowFirstColumn="0" w:firstRowLastColumn="0" w:lastRowFirstColumn="0" w:lastRowLastColumn="0"/>
-            </w:pPr>
-            <w:r>
-              <w:t>Methods</w:t>
-            </w:r>
-          </w:p>
-        </w:tc>
-      </w:tr>
-      <w:tr>
-        <w:trPr>
-          <w:cnfStyle w:val="000000100000" w:firstRow="0" w:lastRow="0" w:firstColumn="0" w:lastColumn="0" w:oddVBand="0" w:evenVBand="0" w:oddHBand="1" w:evenHBand="0" w:firstRowFirstColumn="0" w:firstRowLastColumn="0" w:lastRowFirstColumn="0" w:lastRowLastColumn="0"/>
-        </w:trPr>
-        <w:tc>
-          <w:tcPr>
-            <w:cnfStyle w:val="001000000000" w:firstRow="0" w:lastRow="0" w:firstColumn="1" w:lastColumn="0" w:oddVBand="0" w:evenVBand="0" w:oddHBand="0" w:evenHBand="0" w:firstRowFirstColumn="0" w:firstRowLastColumn="0" w:lastRowFirstColumn="0" w:lastRowLastColumn="0"/>
-            <w:tcW w:w="1345" w:type="dxa"/>
-          </w:tcPr>
-          <w:p>
-            <w:pPr>
-              <w:jc w:val="center"/>
-            </w:pPr>
-            <w:r>
-              <w:t>1</w:t>
-            </w:r>
-          </w:p>
-        </w:tc>
-        <w:tc>
-          <w:tcPr>
-            <w:tcW w:w="2340" w:type="dxa"/>
-          </w:tcPr>
-          <w:p>
-            <w:pPr>
-              <w:cnfStyle w:val="000000100000" w:firstRow="0" w:lastRow="0" w:firstColumn="0" w:lastColumn="0" w:oddVBand="0" w:evenVBand="0" w:oddHBand="1" w:evenHBand="0" w:firstRowFirstColumn="0" w:firstRowLastColumn="0" w:lastRowFirstColumn="0" w:lastRowLastColumn="0"/>
-            </w:pPr>
-            <w:r>
-              <w:t>User (Member)</w:t>
-            </w:r>
-          </w:p>
-        </w:tc>
-        <w:tc>
-          <w:tcPr>
-            <w:tcW w:w="2700" w:type="dxa"/>
-          </w:tcPr>
-          <w:p>
-            <w:pPr>
-              <w:cnfStyle w:val="000000100000" w:firstRow="0" w:lastRow="0" w:firstColumn="0" w:lastColumn="0" w:oddVBand="0" w:evenVBand="0" w:oddHBand="1" w:evenHBand="0" w:firstRowFirstColumn="0" w:firstRowLastColumn="0" w:lastRowFirstColumn="0" w:lastRowLastColumn="0"/>
-            </w:pPr>
-            <w:r>
-              <w:t>Task, Account</w:t>
-            </w:r>
-          </w:p>
-        </w:tc>
-        <w:tc>
-          <w:tcPr>
-            <w:tcW w:w="2965" w:type="dxa"/>
-          </w:tcPr>
-          <w:p>
-            <w:pPr>
-              <w:cnfStyle w:val="000000100000" w:firstRow="0" w:lastRow="0" w:firstColumn="0" w:lastColumn="0" w:oddVBand="0" w:evenVBand="0" w:oddHBand="1" w:evenHBand="0" w:firstRowFirstColumn="0" w:firstRowLastColumn="0" w:lastRowFirstColumn="0" w:lastRowLastColumn="0"/>
-            </w:pPr>
-            <w:proofErr w:type="spellStart"/>
-            <w:proofErr w:type="gramStart"/>
-            <w:r>
-              <w:t>start</w:t>
-            </w:r>
-            <w:r>
-              <w:t>Task</w:t>
-            </w:r>
-            <w:proofErr w:type="spellEnd"/>
-            <w:r>
-              <w:t>(</w:t>
-            </w:r>
-            <w:proofErr w:type="gramEnd"/>
-            <w:r>
-              <w:t xml:space="preserve">), </w:t>
-            </w:r>
-            <w:proofErr w:type="spellStart"/>
-            <w:r>
-              <w:t>createAccount</w:t>
-            </w:r>
-            <w:proofErr w:type="spellEnd"/>
-            <w:r>
-              <w:t>()</w:t>
-            </w:r>
-          </w:p>
-        </w:tc>
-      </w:tr>
-      <w:tr>
-        <w:tc>
-          <w:tcPr>
-            <w:cnfStyle w:val="001000000000" w:firstRow="0" w:lastRow="0" w:firstColumn="1" w:lastColumn="0" w:oddVBand="0" w:evenVBand="0" w:oddHBand="0" w:evenHBand="0" w:firstRowFirstColumn="0" w:firstRowLastColumn="0" w:lastRowFirstColumn="0" w:lastRowLastColumn="0"/>
-            <w:tcW w:w="1345" w:type="dxa"/>
-          </w:tcPr>
-          <w:p>
-            <w:pPr>
-              <w:jc w:val="center"/>
-            </w:pPr>
-            <w:r>
-              <w:t>2</w:t>
-            </w:r>
-          </w:p>
-        </w:tc>
-        <w:tc>
-          <w:tcPr>
-            <w:tcW w:w="2340" w:type="dxa"/>
-          </w:tcPr>
-          <w:p>
-            <w:pPr>
-              <w:cnfStyle w:val="000000000000" w:firstRow="0" w:lastRow="0" w:firstColumn="0" w:lastColumn="0" w:oddVBand="0" w:evenVBand="0" w:oddHBand="0" w:evenHBand="0" w:firstRowFirstColumn="0" w:firstRowLastColumn="0" w:lastRowFirstColumn="0" w:lastRowLastColumn="0"/>
-            </w:pPr>
-            <w:r>
-              <w:t>Admin</w:t>
-            </w:r>
-          </w:p>
-        </w:tc>
-        <w:tc>
-          <w:tcPr>
-            <w:tcW w:w="2700" w:type="dxa"/>
-          </w:tcPr>
-          <w:p>
-            <w:pPr>
-              <w:cnfStyle w:val="000000000000" w:firstRow="0" w:lastRow="0" w:firstColumn="0" w:lastColumn="0" w:oddVBand="0" w:evenVBand="0" w:oddHBand="0" w:evenHBand="0" w:firstRowFirstColumn="0" w:firstRowLastColumn="0" w:lastRowFirstColumn="0" w:lastRowLastColumn="0"/>
-            </w:pPr>
-            <w:r>
-              <w:t xml:space="preserve">Authenticate, </w:t>
-            </w:r>
-          </w:p>
-        </w:tc>
-        <w:tc>
-          <w:tcPr>
-            <w:tcW w:w="2965" w:type="dxa"/>
-          </w:tcPr>
-          <w:p>
-            <w:pPr>
-              <w:cnfStyle w:val="000000000000" w:firstRow="0" w:lastRow="0" w:firstColumn="0" w:lastColumn="0" w:oddVBand="0" w:evenVBand="0" w:oddHBand="0" w:evenHBand="0" w:firstRowFirstColumn="0" w:firstRowLastColumn="0" w:lastRowFirstColumn="0" w:lastRowLastColumn="0"/>
-            </w:pPr>
-            <w:proofErr w:type="spellStart"/>
-            <w:proofErr w:type="gramStart"/>
-            <w:r>
-              <w:t>verifyAccount</w:t>
-            </w:r>
-            <w:proofErr w:type="spellEnd"/>
-            <w:r>
-              <w:t>(</w:t>
-            </w:r>
-            <w:proofErr w:type="gramEnd"/>
-            <w:r>
-              <w:t>)</w:t>
-            </w:r>
-          </w:p>
-        </w:tc>
-      </w:tr>
-      <w:tr>
-        <w:trPr>
-          <w:cnfStyle w:val="000000100000" w:firstRow="0" w:lastRow="0" w:firstColumn="0" w:lastColumn="0" w:oddVBand="0" w:evenVBand="0" w:oddHBand="1" w:evenHBand="0" w:firstRowFirstColumn="0" w:firstRowLastColumn="0" w:lastRowFirstColumn="0" w:lastRowLastColumn="0"/>
-        </w:trPr>
-        <w:tc>
-          <w:tcPr>
-            <w:cnfStyle w:val="001000000000" w:firstRow="0" w:lastRow="0" w:firstColumn="1" w:lastColumn="0" w:oddVBand="0" w:evenVBand="0" w:oddHBand="0" w:evenHBand="0" w:firstRowFirstColumn="0" w:firstRowLastColumn="0" w:lastRowFirstColumn="0" w:lastRowLastColumn="0"/>
-            <w:tcW w:w="1345" w:type="dxa"/>
-          </w:tcPr>
-          <w:p>
-            <w:pPr>
-              <w:jc w:val="center"/>
-            </w:pPr>
-            <w:r>
-              <w:t>3</w:t>
-            </w:r>
-          </w:p>
-        </w:tc>
-        <w:tc>
-          <w:tcPr>
-            <w:tcW w:w="2340" w:type="dxa"/>
-          </w:tcPr>
-          <w:p>
-            <w:pPr>
-              <w:cnfStyle w:val="000000100000" w:firstRow="0" w:lastRow="0" w:firstColumn="0" w:lastColumn="0" w:oddVBand="0" w:evenVBand="0" w:oddHBand="1" w:evenHBand="0" w:firstRowFirstColumn="0" w:firstRowLastColumn="0" w:lastRowFirstColumn="0" w:lastRowLastColumn="0"/>
-            </w:pPr>
-            <w:r>
-              <w:t>Map</w:t>
-            </w:r>
-          </w:p>
-        </w:tc>
-        <w:tc>
-          <w:tcPr>
-            <w:tcW w:w="2700" w:type="dxa"/>
-          </w:tcPr>
-          <w:p>
-            <w:pPr>
-              <w:cnfStyle w:val="000000100000" w:firstRow="0" w:lastRow="0" w:firstColumn="0" w:lastColumn="0" w:oddVBand="0" w:evenVBand="0" w:oddHBand="1" w:evenHBand="0" w:firstRowFirstColumn="0" w:firstRowLastColumn="0" w:lastRowFirstColumn="0" w:lastRowLastColumn="0"/>
-            </w:pPr>
-            <w:r>
-              <w:t>Location</w:t>
-            </w:r>
-          </w:p>
-        </w:tc>
-        <w:tc>
-          <w:tcPr>
-            <w:tcW w:w="2965" w:type="dxa"/>
-          </w:tcPr>
-          <w:p>
-            <w:pPr>
-              <w:cnfStyle w:val="000000100000" w:firstRow="0" w:lastRow="0" w:firstColumn="0" w:lastColumn="0" w:oddVBand="0" w:evenVBand="0" w:oddHBand="1" w:evenHBand="0" w:firstRowFirstColumn="0" w:firstRowLastColumn="0" w:lastRowFirstColumn="0" w:lastRowLastColumn="0"/>
-            </w:pPr>
-            <w:proofErr w:type="spellStart"/>
-            <w:proofErr w:type="gramStart"/>
-            <w:r>
-              <w:t>showTasks</w:t>
-            </w:r>
-            <w:proofErr w:type="spellEnd"/>
-            <w:r>
-              <w:t>(</w:t>
-            </w:r>
-            <w:proofErr w:type="gramEnd"/>
-            <w:r>
-              <w:t xml:space="preserve">), </w:t>
-            </w:r>
-            <w:proofErr w:type="spellStart"/>
-            <w:r>
-              <w:t>search</w:t>
-            </w:r>
-            <w:r>
-              <w:t>Tasks</w:t>
-            </w:r>
-            <w:proofErr w:type="spellEnd"/>
-            <w:r>
-              <w:t>()</w:t>
-            </w:r>
-          </w:p>
-        </w:tc>
-      </w:tr>
-      <w:tr>
-        <w:tc>
-          <w:tcPr>
-            <w:cnfStyle w:val="001000000000" w:firstRow="0" w:lastRow="0" w:firstColumn="1" w:lastColumn="0" w:oddVBand="0" w:evenVBand="0" w:oddHBand="0" w:evenHBand="0" w:firstRowFirstColumn="0" w:firstRowLastColumn="0" w:lastRowFirstColumn="0" w:lastRowLastColumn="0"/>
-            <w:tcW w:w="1345" w:type="dxa"/>
-          </w:tcPr>
-          <w:p>
-            <w:pPr>
-              <w:jc w:val="center"/>
-            </w:pPr>
-            <w:r>
-              <w:t>4</w:t>
-            </w:r>
-          </w:p>
-        </w:tc>
-        <w:tc>
-          <w:tcPr>
-            <w:tcW w:w="2340" w:type="dxa"/>
-          </w:tcPr>
-          <w:p>
-            <w:pPr>
-              <w:cnfStyle w:val="000000000000" w:firstRow="0" w:lastRow="0" w:firstColumn="0" w:lastColumn="0" w:oddVBand="0" w:evenVBand="0" w:oddHBand="0" w:evenHBand="0" w:firstRowFirstColumn="0" w:firstRowLastColumn="0" w:lastRowFirstColumn="0" w:lastRowLastColumn="0"/>
-            </w:pPr>
-            <w:r>
-              <w:t>Account</w:t>
-            </w:r>
-          </w:p>
-        </w:tc>
-        <w:tc>
-          <w:tcPr>
-            <w:tcW w:w="2700" w:type="dxa"/>
-          </w:tcPr>
-          <w:p>
-            <w:pPr>
-              <w:cnfStyle w:val="000000000000" w:firstRow="0" w:lastRow="0" w:firstColumn="0" w:lastColumn="0" w:oddVBand="0" w:evenVBand="0" w:oddHBand="0" w:evenHBand="0" w:firstRowFirstColumn="0" w:firstRowLastColumn="0" w:lastRowFirstColumn="0" w:lastRowLastColumn="0"/>
-            </w:pPr>
-            <w:proofErr w:type="spellStart"/>
-            <w:r>
-              <w:t>AccountType</w:t>
-            </w:r>
-            <w:proofErr w:type="spellEnd"/>
-            <w:r>
-              <w:t xml:space="preserve">, </w:t>
-            </w:r>
-          </w:p>
-        </w:tc>
-        <w:tc>
-          <w:tcPr>
-            <w:tcW w:w="2965" w:type="dxa"/>
-          </w:tcPr>
-          <w:p>
-            <w:pPr>
-              <w:cnfStyle w:val="000000000000" w:firstRow="0" w:lastRow="0" w:firstColumn="0" w:lastColumn="0" w:oddVBand="0" w:evenVBand="0" w:oddHBand="0" w:evenHBand="0" w:firstRowFirstColumn="0" w:firstRowLastColumn="0" w:lastRowFirstColumn="0" w:lastRowLastColumn="0"/>
-            </w:pPr>
-            <w:proofErr w:type="spellStart"/>
-            <w:proofErr w:type="gramStart"/>
-            <w:r>
-              <w:t>showAccount</w:t>
-            </w:r>
-            <w:proofErr w:type="spellEnd"/>
-            <w:r>
-              <w:t>(</w:t>
-            </w:r>
-            <w:proofErr w:type="gramEnd"/>
-            <w:r>
-              <w:t>)</w:t>
-            </w:r>
-          </w:p>
-        </w:tc>
-      </w:tr>
-      <w:tr>
-        <w:trPr>
-          <w:cnfStyle w:val="000000100000" w:firstRow="0" w:lastRow="0" w:firstColumn="0" w:lastColumn="0" w:oddVBand="0" w:evenVBand="0" w:oddHBand="1" w:evenHBand="0" w:firstRowFirstColumn="0" w:firstRowLastColumn="0" w:lastRowFirstColumn="0" w:lastRowLastColumn="0"/>
-        </w:trPr>
-        <w:tc>
-          <w:tcPr>
-            <w:cnfStyle w:val="001000000000" w:firstRow="0" w:lastRow="0" w:firstColumn="1" w:lastColumn="0" w:oddVBand="0" w:evenVBand="0" w:oddHBand="0" w:evenHBand="0" w:firstRowFirstColumn="0" w:firstRowLastColumn="0" w:lastRowFirstColumn="0" w:lastRowLastColumn="0"/>
-            <w:tcW w:w="1345" w:type="dxa"/>
-          </w:tcPr>
-          <w:p>
-            <w:pPr>
-              <w:jc w:val="center"/>
-            </w:pPr>
-            <w:r>
-              <w:t>5</w:t>
-            </w:r>
-          </w:p>
-        </w:tc>
-        <w:tc>
-          <w:tcPr>
-            <w:tcW w:w="2340" w:type="dxa"/>
-          </w:tcPr>
-          <w:p>
-            <w:pPr>
-              <w:cnfStyle w:val="000000100000" w:firstRow="0" w:lastRow="0" w:firstColumn="0" w:lastColumn="0" w:oddVBand="0" w:evenVBand="0" w:oddHBand="1" w:evenHBand="0" w:firstRowFirstColumn="0" w:firstRowLastColumn="0" w:lastRowFirstColumn="0" w:lastRowLastColumn="0"/>
-            </w:pPr>
-            <w:r>
-              <w:t>Message</w:t>
-            </w:r>
-          </w:p>
-        </w:tc>
-        <w:tc>
-          <w:tcPr>
-            <w:tcW w:w="2700" w:type="dxa"/>
-          </w:tcPr>
-          <w:p>
-            <w:pPr>
-              <w:cnfStyle w:val="000000100000" w:firstRow="0" w:lastRow="0" w:firstColumn="0" w:lastColumn="0" w:oddVBand="0" w:evenVBand="0" w:oddHBand="1" w:evenHBand="0" w:firstRowFirstColumn="0" w:firstRowLastColumn="0" w:lastRowFirstColumn="0" w:lastRowLastColumn="0"/>
-            </w:pPr>
-            <w:r>
-              <w:t>Message body, type</w:t>
-            </w:r>
-          </w:p>
-        </w:tc>
-        <w:tc>
-          <w:tcPr>
-            <w:tcW w:w="2965" w:type="dxa"/>
-          </w:tcPr>
-          <w:p>
-            <w:pPr>
-              <w:cnfStyle w:val="000000100000" w:firstRow="0" w:lastRow="0" w:firstColumn="0" w:lastColumn="0" w:oddVBand="0" w:evenVBand="0" w:oddHBand="1" w:evenHBand="0" w:firstRowFirstColumn="0" w:firstRowLastColumn="0" w:lastRowFirstColumn="0" w:lastRowLastColumn="0"/>
-            </w:pPr>
-            <w:proofErr w:type="spellStart"/>
-            <w:proofErr w:type="gramStart"/>
-            <w:r>
-              <w:t>showMessage</w:t>
-            </w:r>
-            <w:proofErr w:type="spellEnd"/>
-            <w:r>
-              <w:t>(</w:t>
-            </w:r>
-            <w:proofErr w:type="gramEnd"/>
-            <w:r>
-              <w:t>)</w:t>
-            </w:r>
-          </w:p>
-        </w:tc>
-      </w:tr>
-      <w:tr>
-        <w:tc>
-          <w:tcPr>
-            <w:cnfStyle w:val="001000000000" w:firstRow="0" w:lastRow="0" w:firstColumn="1" w:lastColumn="0" w:oddVBand="0" w:evenVBand="0" w:oddHBand="0" w:evenHBand="0" w:firstRowFirstColumn="0" w:firstRowLastColumn="0" w:lastRowFirstColumn="0" w:lastRowLastColumn="0"/>
-            <w:tcW w:w="1345" w:type="dxa"/>
-          </w:tcPr>
-          <w:p>
-            <w:pPr>
-              <w:jc w:val="center"/>
-            </w:pPr>
-            <w:r>
-              <w:t>6</w:t>
-            </w:r>
-          </w:p>
-        </w:tc>
-        <w:tc>
-          <w:tcPr>
-            <w:tcW w:w="2340" w:type="dxa"/>
-          </w:tcPr>
-          <w:p>
-            <w:pPr>
-              <w:cnfStyle w:val="000000000000" w:firstRow="0" w:lastRow="0" w:firstColumn="0" w:lastColumn="0" w:oddVBand="0" w:evenVBand="0" w:oddHBand="0" w:evenHBand="0" w:firstRowFirstColumn="0" w:firstRowLastColumn="0" w:lastRowFirstColumn="0" w:lastRowLastColumn="0"/>
-            </w:pPr>
-            <w:r>
-              <w:t>Task</w:t>
-            </w:r>
-          </w:p>
-        </w:tc>
-        <w:tc>
-          <w:tcPr>
-            <w:tcW w:w="2700" w:type="dxa"/>
-          </w:tcPr>
-          <w:p>
-            <w:pPr>
-              <w:cnfStyle w:val="000000000000" w:firstRow="0" w:lastRow="0" w:firstColumn="0" w:lastColumn="0" w:oddVBand="0" w:evenVBand="0" w:oddHBand="0" w:evenHBand="0" w:firstRowFirstColumn="0" w:firstRowLastColumn="0" w:lastRowFirstColumn="0" w:lastRowLastColumn="0"/>
-            </w:pPr>
-            <w:proofErr w:type="spellStart"/>
-            <w:r>
-              <w:t>taskType</w:t>
-            </w:r>
-            <w:proofErr w:type="spellEnd"/>
-            <w:r>
-              <w:t xml:space="preserve">, description, </w:t>
-            </w:r>
-            <w:proofErr w:type="spellStart"/>
-            <w:r>
-              <w:t>isRequired</w:t>
-            </w:r>
-            <w:proofErr w:type="spellEnd"/>
-            <w:r>
-              <w:t xml:space="preserve"> </w:t>
-            </w:r>
-          </w:p>
-        </w:tc>
-        <w:tc>
-          <w:tcPr>
-            <w:tcW w:w="2965" w:type="dxa"/>
-          </w:tcPr>
-          <w:p>
-            <w:pPr>
-              <w:cnfStyle w:val="000000000000" w:firstRow="0" w:lastRow="0" w:firstColumn="0" w:lastColumn="0" w:oddVBand="0" w:evenVBand="0" w:oddHBand="0" w:evenHBand="0" w:firstRowFirstColumn="0" w:firstRowLastColumn="0" w:lastRowFirstColumn="0" w:lastRowLastColumn="0"/>
-            </w:pPr>
-            <w:proofErr w:type="spellStart"/>
-            <w:proofErr w:type="gramStart"/>
-            <w:r>
-              <w:t>showTask</w:t>
-            </w:r>
-            <w:proofErr w:type="spellEnd"/>
-            <w:r>
-              <w:t>(</w:t>
-            </w:r>
-            <w:proofErr w:type="gramEnd"/>
-            <w:r>
-              <w:t xml:space="preserve">), </w:t>
-            </w:r>
-            <w:proofErr w:type="spellStart"/>
-            <w:r>
-              <w:t>changeTaskType</w:t>
-            </w:r>
-            <w:proofErr w:type="spellEnd"/>
-            <w:r>
-              <w:t>()</w:t>
-            </w:r>
-          </w:p>
-        </w:tc>
-      </w:tr>
-      <w:tr>
-        <w:trPr>
-          <w:cnfStyle w:val="000000100000" w:firstRow="0" w:lastRow="0" w:firstColumn="0" w:lastColumn="0" w:oddVBand="0" w:evenVBand="0" w:oddHBand="1" w:evenHBand="0" w:firstRowFirstColumn="0" w:firstRowLastColumn="0" w:lastRowFirstColumn="0" w:lastRowLastColumn="0"/>
-        </w:trPr>
-        <w:tc>
-          <w:tcPr>
-            <w:cnfStyle w:val="001000000000" w:firstRow="0" w:lastRow="0" w:firstColumn="1" w:lastColumn="0" w:oddVBand="0" w:evenVBand="0" w:oddHBand="0" w:evenHBand="0" w:firstRowFirstColumn="0" w:firstRowLastColumn="0" w:lastRowFirstColumn="0" w:lastRowLastColumn="0"/>
-            <w:tcW w:w="1345" w:type="dxa"/>
-          </w:tcPr>
-          <w:p>
-            <w:pPr>
-              <w:jc w:val="center"/>
-            </w:pPr>
-            <w:r>
-              <w:t>7</w:t>
-            </w:r>
-          </w:p>
-        </w:tc>
-        <w:tc>
-          <w:tcPr>
-            <w:tcW w:w="2340" w:type="dxa"/>
-          </w:tcPr>
-          <w:p>
-            <w:pPr>
-              <w:cnfStyle w:val="000000100000" w:firstRow="0" w:lastRow="0" w:firstColumn="0" w:lastColumn="0" w:oddVBand="0" w:evenVBand="0" w:oddHBand="1" w:evenHBand="0" w:firstRowFirstColumn="0" w:firstRowLastColumn="0" w:lastRowFirstColumn="0" w:lastRowLastColumn="0"/>
-            </w:pPr>
-            <w:r>
-              <w:t>Database</w:t>
-            </w:r>
-          </w:p>
-        </w:tc>
-        <w:tc>
-          <w:tcPr>
-            <w:tcW w:w="2700" w:type="dxa"/>
-            <w:vAlign w:val="center"/>
-          </w:tcPr>
-          <w:p>
-            <w:pPr>
-              <w:cnfStyle w:val="000000100000" w:firstRow="0" w:lastRow="0" w:firstColumn="0" w:lastColumn="0" w:oddVBand="0" w:evenVBand="0" w:oddHBand="1" w:evenHBand="0" w:firstRowFirstColumn="0" w:firstRowLastColumn="0" w:lastRowFirstColumn="0" w:lastRowLastColumn="0"/>
-            </w:pPr>
-            <w:r>
-              <w:t>Store</w:t>
-            </w:r>
-            <w:r>
-              <w:t xml:space="preserve">, </w:t>
-            </w:r>
-            <w:r>
-              <w:t>update</w:t>
-            </w:r>
-            <w:r>
-              <w:t xml:space="preserve">, </w:t>
-            </w:r>
-            <w:r>
-              <w:t>retrieve</w:t>
-            </w:r>
-          </w:p>
-        </w:tc>
-        <w:tc>
-          <w:tcPr>
-            <w:tcW w:w="2965" w:type="dxa"/>
-          </w:tcPr>
-          <w:p>
-            <w:pPr>
-              <w:cnfStyle w:val="000000100000" w:firstRow="0" w:lastRow="0" w:firstColumn="0" w:lastColumn="0" w:oddVBand="0" w:evenVBand="0" w:oddHBand="1" w:evenHBand="0" w:firstRowFirstColumn="0" w:firstRowLastColumn="0" w:lastRowFirstColumn="0" w:lastRowLastColumn="0"/>
-            </w:pPr>
-            <w:proofErr w:type="spellStart"/>
-            <w:proofErr w:type="gramStart"/>
-            <w:r>
-              <w:t>storeData</w:t>
-            </w:r>
-            <w:proofErr w:type="spellEnd"/>
-            <w:r>
-              <w:t>(</w:t>
-            </w:r>
-            <w:proofErr w:type="gramEnd"/>
-            <w:r>
-              <w:t xml:space="preserve">), </w:t>
-            </w:r>
-            <w:proofErr w:type="spellStart"/>
-            <w:r>
-              <w:t>updateData</w:t>
-            </w:r>
-            <w:proofErr w:type="spellEnd"/>
-            <w:r>
-              <w:t xml:space="preserve">(), </w:t>
-            </w:r>
-            <w:proofErr w:type="spellStart"/>
-            <w:r>
-              <w:t>retriveInformation</w:t>
-            </w:r>
-            <w:proofErr w:type="spellEnd"/>
-            <w:r>
-              <w:t>()</w:t>
-            </w:r>
-          </w:p>
-        </w:tc>
-      </w:tr>
-      <w:tr>
-        <w:tc>
-          <w:tcPr>
-            <w:cnfStyle w:val="001000000000" w:firstRow="0" w:lastRow="0" w:firstColumn="1" w:lastColumn="0" w:oddVBand="0" w:evenVBand="0" w:oddHBand="0" w:evenHBand="0" w:firstRowFirstColumn="0" w:firstRowLastColumn="0" w:lastRowFirstColumn="0" w:lastRowLastColumn="0"/>
-            <w:tcW w:w="1345" w:type="dxa"/>
-          </w:tcPr>
-          <w:p>
-            <w:pPr>
-              <w:jc w:val="center"/>
-            </w:pPr>
-            <w:r>
-              <w:t>8</w:t>
-            </w:r>
-          </w:p>
-        </w:tc>
-        <w:tc>
-          <w:tcPr>
-            <w:tcW w:w="2340" w:type="dxa"/>
-          </w:tcPr>
-          <w:p>
-            <w:pPr>
-              <w:cnfStyle w:val="000000000000" w:firstRow="0" w:lastRow="0" w:firstColumn="0" w:lastColumn="0" w:oddVBand="0" w:evenVBand="0" w:oddHBand="0" w:evenHBand="0" w:firstRowFirstColumn="0" w:firstRowLastColumn="0" w:lastRowFirstColumn="0" w:lastRowLastColumn="0"/>
-            </w:pPr>
-            <w:r>
-              <w:t>System</w:t>
-            </w:r>
-          </w:p>
-        </w:tc>
-        <w:tc>
-          <w:tcPr>
-            <w:tcW w:w="2700" w:type="dxa"/>
-          </w:tcPr>
-          <w:p>
-            <w:pPr>
-              <w:cnfStyle w:val="000000000000" w:firstRow="0" w:lastRow="0" w:firstColumn="0" w:lastColumn="0" w:oddVBand="0" w:evenVBand="0" w:oddHBand="0" w:evenHBand="0" w:firstRowFirstColumn="0" w:firstRowLastColumn="0" w:lastRowFirstColumn="0" w:lastRowLastColumn="0"/>
-            </w:pPr>
-            <w:proofErr w:type="spellStart"/>
-            <w:r>
-              <w:t>GeneratedQuery</w:t>
-            </w:r>
-            <w:proofErr w:type="spellEnd"/>
-            <w:r>
-              <w:t>, Send, Retrieve</w:t>
-            </w:r>
-          </w:p>
-        </w:tc>
-        <w:tc>
-          <w:tcPr>
-            <w:tcW w:w="2965" w:type="dxa"/>
-          </w:tcPr>
-          <w:p>
-            <w:pPr>
-              <w:cnfStyle w:val="000000000000" w:firstRow="0" w:lastRow="0" w:firstColumn="0" w:lastColumn="0" w:oddVBand="0" w:evenVBand="0" w:oddHBand="0" w:evenHBand="0" w:firstRowFirstColumn="0" w:firstRowLastColumn="0" w:lastRowFirstColumn="0" w:lastRowLastColumn="0"/>
-            </w:pPr>
-            <w:proofErr w:type="spellStart"/>
-            <w:proofErr w:type="gramStart"/>
-            <w:r>
-              <w:t>generateSearchQuery</w:t>
-            </w:r>
-            <w:proofErr w:type="spellEnd"/>
-            <w:r>
-              <w:t>(</w:t>
-            </w:r>
-            <w:proofErr w:type="gramEnd"/>
-            <w:r>
-              <w:t>)</w:t>
-            </w:r>
-            <w:r>
-              <w:t xml:space="preserve">, </w:t>
-            </w:r>
-            <w:proofErr w:type="spellStart"/>
-            <w:r>
-              <w:t>performRoutineCheck</w:t>
-            </w:r>
-            <w:proofErr w:type="spellEnd"/>
-            <w:r>
-              <w:t>()</w:t>
-            </w:r>
-          </w:p>
-        </w:tc>
-      </w:tr>
-    </w:tbl>
+    <w:p>
+      <w:pPr>
+        <w:pStyle w:val="Heading2"/>
+        <w:rPr>
+          <w:rFonts w:eastAsia="Calibri Light"/>
+        </w:rPr>
+      </w:pPr>
+      <w:bookmarkStart w:id="33" w:name="_Toc64684572"/>
+      <w:r>
+        <w:rPr>
+          <w:rFonts w:eastAsia="Calibri Light"/>
+        </w:rPr>
+        <w:lastRenderedPageBreak/>
+        <w:t>CRC CARD</w:t>
+      </w:r>
+      <w:bookmarkEnd w:id="33"/>
+    </w:p>
     <w:p>
       <w:pPr>
         <w:spacing w:line="370" w:lineRule="exact"/>
@@ -15173,30 +14818,6 @@
     </w:p>
     <w:p>
       <w:pPr>
-        <w:pStyle w:val="Heading2"/>
-        <w:rPr>
-          <w:rFonts w:eastAsia="Calibri Light"/>
-        </w:rPr>
-      </w:pPr>
-      <w:bookmarkStart w:id="34" w:name="_Toc64684572"/>
-      <w:r>
-        <w:rPr>
-          <w:rFonts w:eastAsia="Calibri Light"/>
-        </w:rPr>
-        <w:t>CRC CARD</w:t>
-      </w:r>
-      <w:bookmarkEnd w:id="34"/>
-    </w:p>
-    <w:p>
-      <w:pPr>
-        <w:spacing w:line="370" w:lineRule="exact"/>
-        <w:rPr>
-          <w:rFonts w:eastAsia="Times New Roman"/>
-        </w:rPr>
-      </w:pPr>
-    </w:p>
-    <w:p>
-      <w:pPr>
         <w:rPr>
           <w:rFonts w:eastAsia="Calibri"/>
         </w:rPr>
@@ -15206,20 +14827,6 @@
           <w:rFonts w:eastAsia="Calibri"/>
         </w:rPr>
         <w:t>The class cards of the analysis classes are given below:</w:t>
-      </w:r>
-    </w:p>
-    <w:p>
-      <w:pPr>
-        <w:jc w:val="left"/>
-        <w:rPr>
-          <w:rFonts w:eastAsia="Calibri"/>
-        </w:rPr>
-      </w:pPr>
-      <w:r>
-        <w:rPr>
-          <w:rFonts w:eastAsia="Calibri"/>
-        </w:rPr>
-        <w:br w:type="page"/>
       </w:r>
     </w:p>
     <w:p>
@@ -22011,13 +21618,7 @@
               <w:rPr>
                 <w:rFonts w:ascii="Times New Roman" w:hAnsi="Times New Roman" w:cs="Times New Roman"/>
               </w:rPr>
-              <w:t>f</w:t>
-            </w:r>
-            <w:r>
-              <w:rPr>
-                <w:rFonts w:ascii="Times New Roman" w:hAnsi="Times New Roman" w:cs="Times New Roman"/>
-              </w:rPr>
-              <w:t>ormatInfo</w:t>
+              <w:t>formatInfo</w:t>
             </w:r>
             <w:proofErr w:type="spellEnd"/>
             <w:r>
@@ -22297,15 +21898,7 @@
                 <w:b w:val="0"/>
                 <w:bCs w:val="0"/>
               </w:rPr>
-              <w:t>C</w:t>
-            </w:r>
-            <w:r>
-              <w:rPr>
-                <w:rFonts w:cs="Times New Roman"/>
-                <w:b w:val="0"/>
-                <w:bCs w:val="0"/>
-              </w:rPr>
-              <w:t>heck</w:t>
+              <w:t>Check</w:t>
             </w:r>
             <w:r>
               <w:rPr>
@@ -22413,14 +22006,102 @@
     </w:p>
     <w:p>
       <w:pPr>
+        <w:pStyle w:val="Heading2"/>
+      </w:pPr>
+      <w:r>
+        <w:lastRenderedPageBreak/>
+        <w:t>UML</w:t>
+      </w:r>
+    </w:p>
+    <w:p>
+      <w:r>
+        <w:t xml:space="preserve">This is the UML class diagram of </w:t>
+      </w:r>
+      <w:proofErr w:type="spellStart"/>
+      <w:r>
+        <w:t>EarnEasy</w:t>
+      </w:r>
+      <w:proofErr w:type="spellEnd"/>
+      <w:r>
+        <w:t xml:space="preserve"> System.</w:t>
+      </w:r>
+    </w:p>
+    <w:p>
+      <w:r>
+        <w:rPr>
+          <w:noProof/>
+        </w:rPr>
+        <w:drawing>
+          <wp:inline distT="0" distB="0" distL="0" distR="0" wp14:anchorId="4FBDFC40" wp14:editId="31F1DCEC">
+            <wp:extent cx="5943600" cy="6162675"/>
+            <wp:effectExtent l="0" t="0" r="0" b="9525"/>
+            <wp:docPr id="2" name="Picture 2"/>
+            <wp:cNvGraphicFramePr>
+              <a:graphicFrameLocks xmlns:a="http://schemas.openxmlformats.org/drawingml/2006/main" noChangeAspect="1"/>
+            </wp:cNvGraphicFramePr>
+            <a:graphic xmlns:a="http://schemas.openxmlformats.org/drawingml/2006/main">
+              <a:graphicData uri="http://schemas.openxmlformats.org/drawingml/2006/picture">
+                <pic:pic xmlns:pic="http://schemas.openxmlformats.org/drawingml/2006/picture">
+                  <pic:nvPicPr>
+                    <pic:cNvPr id="2" name="Picture 2"/>
+                    <pic:cNvPicPr/>
+                  </pic:nvPicPr>
+                  <pic:blipFill>
+                    <a:blip r:embed="rId21">
+                      <a:extLst>
+                        <a:ext uri="{28A0092B-C50C-407E-A947-70E740481C1C}">
+                          <a14:useLocalDpi xmlns:a14="http://schemas.microsoft.com/office/drawing/2010/main" val="0"/>
+                        </a:ext>
+                      </a:extLst>
+                    </a:blip>
+                    <a:stretch>
+                      <a:fillRect/>
+                    </a:stretch>
+                  </pic:blipFill>
+                  <pic:spPr>
+                    <a:xfrm>
+                      <a:off x="0" y="0"/>
+                      <a:ext cx="5943600" cy="6162675"/>
+                    </a:xfrm>
+                    <a:prstGeom prst="rect">
+                      <a:avLst/>
+                    </a:prstGeom>
+                  </pic:spPr>
+                </pic:pic>
+              </a:graphicData>
+            </a:graphic>
+          </wp:inline>
+        </w:drawing>
+      </w:r>
+    </w:p>
+    <w:p>
+      <w:pPr>
+        <w:jc w:val="left"/>
+      </w:pPr>
+      <w:r>
+        <w:br w:type="page"/>
+      </w:r>
+    </w:p>
+    <w:p>
+      <w:pPr>
         <w:pStyle w:val="Heading1"/>
       </w:pPr>
-      <w:bookmarkStart w:id="35" w:name="_Toc64684573"/>
+      <w:bookmarkStart w:id="34" w:name="_Toc64684573"/>
       <w:r>
         <w:lastRenderedPageBreak/>
         <w:t>ARCHETYPE DEFINITION</w:t>
       </w:r>
-      <w:bookmarkEnd w:id="35"/>
+      <w:bookmarkEnd w:id="34"/>
+    </w:p>
+    <w:p>
+      <w:pPr>
+        <w:rPr>
+          <w:rFonts w:eastAsia="Arial"/>
+        </w:rPr>
+      </w:pPr>
+      <w:r>
+        <w:t>As architectural design begins, the software to be developed must be put into context—that is, the design should define the external entities (other systems, devices, people) that the software interacts with and the nature of the interaction. This information can generally be acquired from the requirements model and all other information gathered during requirements engineering. Once context is modeled and all external software interfaces have been described, you can identify a set of architectural archetypes.</w:t>
+      </w:r>
     </w:p>
     <w:p>
       <w:pPr>
@@ -22433,7 +22114,7 @@
         <w:rPr>
           <w:rFonts w:eastAsia="Calibri"/>
         </w:rPr>
-        <w:t xml:space="preserve">This chapter describes architectural overview and architectural context diagram of the </w:t>
+        <w:t xml:space="preserve">This chapter describes architectural context diagram of the </w:t>
       </w:r>
       <w:proofErr w:type="spellStart"/>
       <w:r>
@@ -22467,45 +22148,136 @@
           <w:szCs w:val="20"/>
         </w:rPr>
       </w:pPr>
-      <w:bookmarkStart w:id="36" w:name="_Toc64684574"/>
+      <w:bookmarkStart w:id="35" w:name="_Toc64684575"/>
       <w:r>
         <w:rPr>
           <w:rFonts w:eastAsia="Calibri Light"/>
         </w:rPr>
-        <w:t>ARCHITECTURAL OVERVIEW</w:t>
-      </w:r>
-      <w:bookmarkEnd w:id="36"/>
-    </w:p>
-    <w:p>
-      <w:pPr>
-        <w:spacing w:line="80" w:lineRule="exact"/>
-        <w:rPr>
-          <w:sz w:val="20"/>
-          <w:szCs w:val="20"/>
-        </w:rPr>
-      </w:pPr>
+        <w:t>ARCHITECTURAL CONTEXT DIAGRAM</w:t>
+      </w:r>
+      <w:bookmarkEnd w:id="35"/>
     </w:p>
     <w:p/>
-    <w:p/>
-    <w:p>
-      <w:pPr>
-        <w:pStyle w:val="Heading2"/>
-        <w:rPr>
-          <w:sz w:val="20"/>
-          <w:szCs w:val="20"/>
-        </w:rPr>
-      </w:pPr>
-      <w:bookmarkStart w:id="37" w:name="_Toc64684575"/>
-      <w:r>
-        <w:rPr>
-          <w:rFonts w:eastAsia="Calibri Light"/>
-        </w:rPr>
-        <w:t>ARCHITECTURAL CONTEXT DIAGRAM</w:t>
-      </w:r>
-      <w:bookmarkEnd w:id="37"/>
-    </w:p>
-    <w:p/>
-    <w:p/>
+    <w:p>
+      <w:pPr>
+        <w:rPr>
+          <w:lang w:val="en"/>
+        </w:rPr>
+      </w:pPr>
+      <w:r>
+        <w:rPr>
+          <w:lang w:val="en"/>
+        </w:rPr>
+        <w:t>At the architectural design level, a software architect uses an architectural context diagram (ACD) to model the manner in which software interacts with entities external to its boundaries. systems that interoperate with the target system (the system for which an architectural design is to be developed) are represented as</w:t>
+      </w:r>
+    </w:p>
+    <w:p>
+      <w:pPr>
+        <w:rPr>
+          <w:lang w:val="en"/>
+        </w:rPr>
+      </w:pPr>
+      <w:r>
+        <w:rPr>
+          <w:lang w:val="en"/>
+        </w:rPr>
+        <w:t>● Superordinate systems</w:t>
+      </w:r>
+    </w:p>
+    <w:p>
+      <w:pPr>
+        <w:rPr>
+          <w:lang w:val="en"/>
+        </w:rPr>
+      </w:pPr>
+      <w:r>
+        <w:rPr>
+          <w:lang w:val="en"/>
+        </w:rPr>
+        <w:t>● Subordinate systems</w:t>
+      </w:r>
+    </w:p>
+    <w:p>
+      <w:pPr>
+        <w:rPr>
+          <w:lang w:val="en"/>
+        </w:rPr>
+      </w:pPr>
+      <w:r>
+        <w:rPr>
+          <w:lang w:val="en"/>
+        </w:rPr>
+        <w:t>● Peer-level systems</w:t>
+      </w:r>
+    </w:p>
+    <w:p>
+      <w:pPr>
+        <w:rPr>
+          <w:lang w:val="en"/>
+        </w:rPr>
+      </w:pPr>
+      <w:r>
+        <w:rPr>
+          <w:lang w:val="en"/>
+        </w:rPr>
+        <w:t>The following diagram represents the software in context</w:t>
+      </w:r>
+    </w:p>
+    <w:p>
+      <w:r>
+        <w:rPr>
+          <w:noProof/>
+        </w:rPr>
+        <w:drawing>
+          <wp:inline distT="0" distB="0" distL="0" distR="0" wp14:anchorId="36F4D4E0" wp14:editId="37C5B50F">
+            <wp:extent cx="5943600" cy="2845435"/>
+            <wp:effectExtent l="0" t="0" r="0" b="0"/>
+            <wp:docPr id="4" name="Picture 4"/>
+            <wp:cNvGraphicFramePr>
+              <a:graphicFrameLocks xmlns:a="http://schemas.openxmlformats.org/drawingml/2006/main" noChangeAspect="1"/>
+            </wp:cNvGraphicFramePr>
+            <a:graphic xmlns:a="http://schemas.openxmlformats.org/drawingml/2006/main">
+              <a:graphicData uri="http://schemas.openxmlformats.org/drawingml/2006/picture">
+                <pic:pic xmlns:pic="http://schemas.openxmlformats.org/drawingml/2006/picture">
+                  <pic:nvPicPr>
+                    <pic:cNvPr id="0" name="Picture 1"/>
+                    <pic:cNvPicPr>
+                      <a:picLocks noChangeAspect="1" noChangeArrowheads="1"/>
+                    </pic:cNvPicPr>
+                  </pic:nvPicPr>
+                  <pic:blipFill>
+                    <a:blip r:embed="rId22">
+                      <a:extLst>
+                        <a:ext uri="{28A0092B-C50C-407E-A947-70E740481C1C}">
+                          <a14:useLocalDpi xmlns:a14="http://schemas.microsoft.com/office/drawing/2010/main" val="0"/>
+                        </a:ext>
+                      </a:extLst>
+                    </a:blip>
+                    <a:srcRect/>
+                    <a:stretch>
+                      <a:fillRect/>
+                    </a:stretch>
+                  </pic:blipFill>
+                  <pic:spPr bwMode="auto">
+                    <a:xfrm>
+                      <a:off x="0" y="0"/>
+                      <a:ext cx="5943600" cy="2845435"/>
+                    </a:xfrm>
+                    <a:prstGeom prst="rect">
+                      <a:avLst/>
+                    </a:prstGeom>
+                    <a:noFill/>
+                    <a:ln>
+                      <a:noFill/>
+                    </a:ln>
+                  </pic:spPr>
+                </pic:pic>
+              </a:graphicData>
+            </a:graphic>
+          </wp:inline>
+        </w:drawing>
+      </w:r>
+    </w:p>
     <w:p>
       <w:pPr>
         <w:spacing w:line="20" w:lineRule="exact"/>
@@ -22590,8 +22362,113 @@
     </w:p>
     <w:p>
       <w:pPr>
+        <w:pStyle w:val="Heading2"/>
+      </w:pPr>
+      <w:r>
+        <w:lastRenderedPageBreak/>
+        <w:t xml:space="preserve">MAPPING REQUIREMENTS TO SOFTWARE ARCHITECTURE </w:t>
+      </w:r>
+    </w:p>
+    <w:p>
+      <w:pPr>
+        <w:rPr>
+          <w:rFonts w:eastAsia="Arial"/>
+        </w:rPr>
+      </w:pPr>
+      <w:r>
+        <w:t>As the software architecture is refined into components, the structure of the system begins to emerge. The analysis classes introduced in software requirement modeling represent entities within the application domain that must be addressed within the software architecture. Hence, the application domain is one source for the derivation and refinement of components. Another source is the infrastructure domain. The architecture must accommodate many infrastructure components that enable application components but have no business connection to the application domain.</w:t>
+      </w:r>
+    </w:p>
+    <w:p>
+      <w:r>
+        <w:t>The interfaces depicted in the architecture context diagram imply one or more specialized components that process the data that flows across the interface</w:t>
+      </w:r>
+    </w:p>
+    <w:p>
+      <w:r>
+        <w:t xml:space="preserve">For the proposed android </w:t>
+      </w:r>
+      <w:proofErr w:type="gramStart"/>
+      <w:r>
+        <w:t>application</w:t>
+      </w:r>
+      <w:proofErr w:type="gramEnd"/>
+      <w:r>
+        <w:t xml:space="preserve"> the following components can be introduced:</w:t>
+      </w:r>
+    </w:p>
+    <w:p>
+      <w:pPr>
         <w:jc w:val="left"/>
       </w:pPr>
+    </w:p>
+    <w:p>
+      <w:pPr>
+        <w:jc w:val="left"/>
+      </w:pPr>
+      <w:r>
+        <w:rPr>
+          <w:noProof/>
+        </w:rPr>
+        <w:drawing>
+          <wp:inline distT="0" distB="0" distL="0" distR="0" wp14:anchorId="5ED01ADE" wp14:editId="0AEF4AA3">
+            <wp:extent cx="5943600" cy="1739900"/>
+            <wp:effectExtent l="0" t="0" r="0" b="0"/>
+            <wp:docPr id="6" name="Picture 6"/>
+            <wp:cNvGraphicFramePr>
+              <a:graphicFrameLocks xmlns:a="http://schemas.openxmlformats.org/drawingml/2006/main" noChangeAspect="1"/>
+            </wp:cNvGraphicFramePr>
+            <a:graphic xmlns:a="http://schemas.openxmlformats.org/drawingml/2006/main">
+              <a:graphicData uri="http://schemas.openxmlformats.org/drawingml/2006/picture">
+                <pic:pic xmlns:pic="http://schemas.openxmlformats.org/drawingml/2006/picture">
+                  <pic:nvPicPr>
+                    <pic:cNvPr id="0" name="Picture 3"/>
+                    <pic:cNvPicPr>
+                      <a:picLocks noChangeAspect="1" noChangeArrowheads="1"/>
+                    </pic:cNvPicPr>
+                  </pic:nvPicPr>
+                  <pic:blipFill>
+                    <a:blip r:embed="rId23" cstate="print">
+                      <a:extLst>
+                        <a:ext uri="{28A0092B-C50C-407E-A947-70E740481C1C}">
+                          <a14:useLocalDpi xmlns:a14="http://schemas.microsoft.com/office/drawing/2010/main" val="0"/>
+                        </a:ext>
+                      </a:extLst>
+                    </a:blip>
+                    <a:srcRect/>
+                    <a:stretch>
+                      <a:fillRect/>
+                    </a:stretch>
+                  </pic:blipFill>
+                  <pic:spPr bwMode="auto">
+                    <a:xfrm>
+                      <a:off x="0" y="0"/>
+                      <a:ext cx="5943600" cy="1739900"/>
+                    </a:xfrm>
+                    <a:prstGeom prst="rect">
+                      <a:avLst/>
+                    </a:prstGeom>
+                    <a:noFill/>
+                    <a:ln>
+                      <a:noFill/>
+                    </a:ln>
+                  </pic:spPr>
+                </pic:pic>
+              </a:graphicData>
+            </a:graphic>
+          </wp:inline>
+        </w:drawing>
+      </w:r>
+    </w:p>
+    <w:p>
+      <w:pPr>
+        <w:jc w:val="left"/>
+      </w:pPr>
+    </w:p>
+    <w:p>
+      <w:pPr>
+        <w:jc w:val="left"/>
+      </w:pPr>
       <w:r>
         <w:br w:type="page"/>
       </w:r>
@@ -22600,12 +22477,12 @@
       <w:pPr>
         <w:pStyle w:val="Heading1"/>
       </w:pPr>
-      <w:bookmarkStart w:id="38" w:name="_Toc64684576"/>
+      <w:bookmarkStart w:id="36" w:name="_Toc64684576"/>
       <w:r>
         <w:lastRenderedPageBreak/>
         <w:t>MAPPING REQUIREMENTS TO SOFTWARE ARCHITECTURE</w:t>
       </w:r>
-      <w:bookmarkEnd w:id="38"/>
+      <w:bookmarkEnd w:id="36"/>
       <w:r>
         <w:t xml:space="preserve"> </w:t>
       </w:r>
@@ -22671,12 +22548,12 @@
       <w:pPr>
         <w:pStyle w:val="Heading1"/>
       </w:pPr>
-      <w:bookmarkStart w:id="39" w:name="_Toc64684577"/>
+      <w:bookmarkStart w:id="37" w:name="_Toc64684577"/>
       <w:r>
         <w:lastRenderedPageBreak/>
         <w:t>TESTING</w:t>
       </w:r>
-      <w:bookmarkEnd w:id="39"/>
+      <w:bookmarkEnd w:id="37"/>
     </w:p>
     <w:p>
       <w:pPr>
@@ -22725,28 +22602,28 @@
           <w:rFonts w:eastAsia="Calibri Light"/>
         </w:rPr>
       </w:pPr>
-      <w:bookmarkStart w:id="40" w:name="_Toc64684578"/>
+      <w:bookmarkStart w:id="38" w:name="_Toc64684578"/>
       <w:r>
         <w:rPr>
           <w:rFonts w:eastAsia="Calibri Light"/>
         </w:rPr>
         <w:t>HIGH-LEVEL DESCRIPTION OF TESTING GOALS</w:t>
       </w:r>
-      <w:bookmarkEnd w:id="40"/>
+      <w:bookmarkEnd w:id="38"/>
     </w:p>
     <w:p/>
     <w:p>
       <w:pPr>
         <w:pStyle w:val="Heading2"/>
       </w:pPr>
-      <w:bookmarkStart w:id="41" w:name="_Toc64684579"/>
+      <w:bookmarkStart w:id="39" w:name="_Toc64684579"/>
       <w:r>
         <w:t>SUMMARY OF ITEMS AND FEATURES TO BE TESTE</w:t>
       </w:r>
       <w:r>
         <w:t>D</w:t>
       </w:r>
-      <w:bookmarkEnd w:id="41"/>
+      <w:bookmarkEnd w:id="39"/>
     </w:p>
     <w:p>
       <w:pPr>
@@ -22796,11 +22673,11 @@
           <w:numId w:val="0"/>
         </w:numPr>
       </w:pPr>
-      <w:bookmarkStart w:id="42" w:name="_Toc64684580"/>
+      <w:bookmarkStart w:id="40" w:name="_Toc64684580"/>
       <w:r>
         <w:t>REFERENCES</w:t>
       </w:r>
-      <w:bookmarkEnd w:id="42"/>
+      <w:bookmarkEnd w:id="40"/>
     </w:p>
     <w:p>
       <w:pPr>
@@ -23092,8 +22969,8 @@
       </w:r>
     </w:p>
     <w:sectPr>
-      <w:headerReference w:type="default" r:id="rId20"/>
-      <w:footerReference w:type="default" r:id="rId21"/>
+      <w:headerReference w:type="default" r:id="rId24"/>
+      <w:footerReference w:type="default" r:id="rId25"/>
       <w:pgSz w:w="12240" w:h="15840"/>
       <w:pgMar w:top="1440" w:right="1440" w:bottom="1440" w:left="1440" w:header="720" w:footer="720" w:gutter="0"/>
       <w:pgNumType w:start="1"/>
@@ -25856,7 +25733,7 @@
       <w:lvlText w:val="%1.%2"/>
       <w:lvlJc w:val="left"/>
       <w:pPr>
-        <w:ind w:left="0" w:firstLine="0"/>
+        <w:ind w:left="2970" w:firstLine="0"/>
       </w:pPr>
       <w:rPr>
         <w:rFonts w:ascii="Calibri Light" w:hAnsi="Calibri Light" w:hint="default"/>
@@ -28621,6 +28498,7 @@
         <w:numId w:val="4"/>
       </w:numPr>
       <w:spacing w:before="160" w:after="120" w:line="240" w:lineRule="auto"/>
+      <w:ind w:left="0"/>
       <w:outlineLvl w:val="1"/>
     </w:pPr>
     <w:rPr>

</xml_diff>